<commit_message>
fix bug header tabel handsontable
</commit_message>
<xml_diff>
--- a/public/static/buku_panduan/Buku_Panduan_SIKECE-PersetujuanData.docx
+++ b/public/static/buku_panduan/Buku_Panduan_SIKECE-PersetujuanData.docx
@@ -343,11 +343,11 @@
       </w:r>
       <w:proofErr w:type="spellStart"/>
       <w:r>
-        <w:t>Klik me</w:t>
-      </w:r>
-      <w:proofErr w:type="spellEnd"/>
-      <w:r>
-        <w:t xml:space="preserve">nu </w:t>
+        <w:t>Klik</w:t>
+      </w:r>
+      <w:proofErr w:type="spellEnd"/>
+      <w:r>
+        <w:t xml:space="preserve"> menu </w:t>
       </w:r>
       <w:proofErr w:type="spellStart"/>
       <w:r>
@@ -1303,6 +1303,402 @@
       <w:r>
         <w:t xml:space="preserve">, </w:t>
       </w:r>
+      <w:proofErr w:type="spellStart"/>
+      <w:r>
+        <w:t>tombol-tombol</w:t>
+      </w:r>
+      <w:proofErr w:type="spellEnd"/>
+      <w:r>
+        <w:t xml:space="preserve"> </w:t>
+      </w:r>
+      <w:proofErr w:type="spellStart"/>
+      <w:r>
+        <w:t>ini</w:t>
+      </w:r>
+      <w:proofErr w:type="spellEnd"/>
+      <w:r>
+        <w:t xml:space="preserve"> </w:t>
+      </w:r>
+      <w:proofErr w:type="spellStart"/>
+      <w:r>
+        <w:t>berhubungan</w:t>
+      </w:r>
+      <w:proofErr w:type="spellEnd"/>
+      <w:r>
+        <w:t xml:space="preserve"> </w:t>
+      </w:r>
+      <w:proofErr w:type="spellStart"/>
+      <w:r>
+        <w:t>dengan</w:t>
+      </w:r>
+      <w:proofErr w:type="spellEnd"/>
+      <w:r>
+        <w:t xml:space="preserve"> </w:t>
+      </w:r>
+      <w:proofErr w:type="spellStart"/>
+      <w:r>
+        <w:t>Tabel</w:t>
+      </w:r>
+      <w:proofErr w:type="spellEnd"/>
+      <w:r>
+        <w:t xml:space="preserve"> yang </w:t>
+      </w:r>
+      <w:proofErr w:type="spellStart"/>
+      <w:r>
+        <w:t>sedang</w:t>
+      </w:r>
+      <w:proofErr w:type="spellEnd"/>
+      <w:r>
+        <w:t xml:space="preserve"> </w:t>
+      </w:r>
+      <w:proofErr w:type="spellStart"/>
+      <w:r>
+        <w:t>muncul</w:t>
+      </w:r>
+      <w:proofErr w:type="spellEnd"/>
+      <w:r>
+        <w:t xml:space="preserve"> pada </w:t>
+      </w:r>
+      <w:proofErr w:type="spellStart"/>
+      <w:r>
+        <w:t>bagian</w:t>
+      </w:r>
+      <w:proofErr w:type="spellEnd"/>
+      <w:r>
+        <w:t xml:space="preserve"> 3 di </w:t>
+      </w:r>
+      <w:proofErr w:type="spellStart"/>
+      <w:r>
+        <w:t>atas</w:t>
+      </w:r>
+      <w:proofErr w:type="spellEnd"/>
+      <w:r>
+        <w:t>.</w:t>
+      </w:r>
+    </w:p>
+    <w:p>
+      <w:pPr>
+        <w:pStyle w:val="ListParagraph"/>
+        <w:numPr>
+          <w:ilvl w:val="0"/>
+          <w:numId w:val="3"/>
+        </w:numPr>
+        <w:jc w:val="both"/>
+      </w:pPr>
+      <w:proofErr w:type="spellStart"/>
+      <w:r>
+        <w:t>Tombol</w:t>
+      </w:r>
+      <w:proofErr w:type="spellEnd"/>
+      <w:r>
+        <w:t xml:space="preserve"> </w:t>
+      </w:r>
+      <w:proofErr w:type="spellStart"/>
+      <w:r>
+        <w:t>Setujui</w:t>
+      </w:r>
+      <w:proofErr w:type="spellEnd"/>
+      <w:r>
+        <w:t xml:space="preserve">, </w:t>
+      </w:r>
+      <w:proofErr w:type="spellStart"/>
+      <w:r>
+        <w:t>klik</w:t>
+      </w:r>
+      <w:proofErr w:type="spellEnd"/>
+      <w:r>
+        <w:t xml:space="preserve"> </w:t>
+      </w:r>
+      <w:proofErr w:type="spellStart"/>
+      <w:r>
+        <w:t>tombol</w:t>
+      </w:r>
+      <w:proofErr w:type="spellEnd"/>
+      <w:r>
+        <w:t xml:space="preserve"> </w:t>
+      </w:r>
+      <w:proofErr w:type="spellStart"/>
+      <w:r>
+        <w:t>ini</w:t>
+      </w:r>
+      <w:proofErr w:type="spellEnd"/>
+      <w:r>
+        <w:t xml:space="preserve"> </w:t>
+      </w:r>
+      <w:proofErr w:type="spellStart"/>
+      <w:r>
+        <w:t>jika</w:t>
+      </w:r>
+      <w:proofErr w:type="spellEnd"/>
+      <w:r>
+        <w:t xml:space="preserve"> data yang </w:t>
+      </w:r>
+      <w:proofErr w:type="spellStart"/>
+      <w:r>
+        <w:t>ditampilkan</w:t>
+      </w:r>
+      <w:proofErr w:type="spellEnd"/>
+      <w:r>
+        <w:t xml:space="preserve"> </w:t>
+      </w:r>
+      <w:proofErr w:type="spellStart"/>
+      <w:r>
+        <w:t>sudah</w:t>
+      </w:r>
+      <w:proofErr w:type="spellEnd"/>
+      <w:r>
+        <w:t xml:space="preserve"> </w:t>
+      </w:r>
+      <w:proofErr w:type="spellStart"/>
+      <w:r>
+        <w:t>benar</w:t>
+      </w:r>
+      <w:proofErr w:type="spellEnd"/>
+      <w:r>
+        <w:t>.</w:t>
+      </w:r>
+    </w:p>
+    <w:p>
+      <w:pPr>
+        <w:pStyle w:val="ListParagraph"/>
+        <w:numPr>
+          <w:ilvl w:val="0"/>
+          <w:numId w:val="3"/>
+        </w:numPr>
+        <w:jc w:val="both"/>
+      </w:pPr>
+      <w:proofErr w:type="spellStart"/>
+      <w:r>
+        <w:t>Tombol</w:t>
+      </w:r>
+      <w:proofErr w:type="spellEnd"/>
+      <w:r>
+        <w:t xml:space="preserve"> </w:t>
+      </w:r>
+      <w:proofErr w:type="spellStart"/>
+      <w:r>
+        <w:t>Belum</w:t>
+      </w:r>
+      <w:proofErr w:type="spellEnd"/>
+      <w:r>
+        <w:t xml:space="preserve"> </w:t>
+      </w:r>
+      <w:proofErr w:type="spellStart"/>
+      <w:r>
+        <w:t>Setuju</w:t>
+      </w:r>
+      <w:proofErr w:type="spellEnd"/>
+      <w:r>
+        <w:t xml:space="preserve">, </w:t>
+      </w:r>
+      <w:proofErr w:type="spellStart"/>
+      <w:r>
+        <w:t>klik</w:t>
+      </w:r>
+      <w:proofErr w:type="spellEnd"/>
+      <w:r>
+        <w:t xml:space="preserve"> </w:t>
+      </w:r>
+      <w:proofErr w:type="spellStart"/>
+      <w:r>
+        <w:t>tombol</w:t>
+      </w:r>
+      <w:proofErr w:type="spellEnd"/>
+      <w:r>
+        <w:t xml:space="preserve"> </w:t>
+      </w:r>
+      <w:proofErr w:type="spellStart"/>
+      <w:r>
+        <w:t>ini</w:t>
+      </w:r>
+      <w:proofErr w:type="spellEnd"/>
+      <w:r>
+        <w:t xml:space="preserve"> </w:t>
+      </w:r>
+      <w:proofErr w:type="spellStart"/>
+      <w:r>
+        <w:t>jika</w:t>
+      </w:r>
+      <w:proofErr w:type="spellEnd"/>
+      <w:r>
+        <w:t xml:space="preserve"> data yang </w:t>
+      </w:r>
+      <w:proofErr w:type="spellStart"/>
+      <w:r>
+        <w:t>ditampilkan</w:t>
+      </w:r>
+      <w:proofErr w:type="spellEnd"/>
+      <w:r>
+        <w:t xml:space="preserve"> </w:t>
+      </w:r>
+      <w:proofErr w:type="spellStart"/>
+      <w:r>
+        <w:t>ada</w:t>
+      </w:r>
+      <w:proofErr w:type="spellEnd"/>
+      <w:r>
+        <w:t xml:space="preserve"> yang salah</w:t>
+      </w:r>
+      <w:r>
+        <w:t>.</w:t>
+      </w:r>
+    </w:p>
+    <w:p>
+      <w:pPr>
+        <w:pStyle w:val="ListParagraph"/>
+        <w:numPr>
+          <w:ilvl w:val="0"/>
+          <w:numId w:val="3"/>
+        </w:numPr>
+        <w:jc w:val="both"/>
+      </w:pPr>
+      <w:proofErr w:type="spellStart"/>
+      <w:r>
+        <w:t>Tombol</w:t>
+      </w:r>
+      <w:proofErr w:type="spellEnd"/>
+      <w:r>
+        <w:t xml:space="preserve"> </w:t>
+      </w:r>
+      <w:proofErr w:type="spellStart"/>
+      <w:r>
+        <w:t>Lihat</w:t>
+      </w:r>
+      <w:proofErr w:type="spellEnd"/>
+      <w:r>
+        <w:t xml:space="preserve"> </w:t>
+      </w:r>
+      <w:proofErr w:type="spellStart"/>
+      <w:r>
+        <w:t>Arsip</w:t>
+      </w:r>
+      <w:proofErr w:type="spellEnd"/>
+      <w:r>
+        <w:t xml:space="preserve">, </w:t>
+      </w:r>
+      <w:proofErr w:type="spellStart"/>
+      <w:r>
+        <w:t>klik</w:t>
+      </w:r>
+      <w:proofErr w:type="spellEnd"/>
+      <w:r>
+        <w:t xml:space="preserve"> </w:t>
+      </w:r>
+      <w:proofErr w:type="spellStart"/>
+      <w:r>
+        <w:t>tombol</w:t>
+      </w:r>
+      <w:proofErr w:type="spellEnd"/>
+      <w:r>
+        <w:t xml:space="preserve"> </w:t>
+      </w:r>
+      <w:proofErr w:type="spellStart"/>
+      <w:r>
+        <w:t>ini</w:t>
+      </w:r>
+      <w:proofErr w:type="spellEnd"/>
+      <w:r>
+        <w:t xml:space="preserve"> </w:t>
+      </w:r>
+      <w:proofErr w:type="spellStart"/>
+      <w:proofErr w:type="gramStart"/>
+      <w:r>
+        <w:t>jika</w:t>
+      </w:r>
+      <w:proofErr w:type="spellEnd"/>
+      <w:r>
+        <w:t xml:space="preserve"> </w:t>
+      </w:r>
+      <w:r>
+        <w:t xml:space="preserve"> Anda</w:t>
+      </w:r>
+      <w:proofErr w:type="gramEnd"/>
+      <w:r>
+        <w:t xml:space="preserve"> </w:t>
+      </w:r>
+      <w:proofErr w:type="spellStart"/>
+      <w:r>
+        <w:t>ingin</w:t>
+      </w:r>
+      <w:proofErr w:type="spellEnd"/>
+      <w:r>
+        <w:t xml:space="preserve"> </w:t>
+      </w:r>
+      <w:proofErr w:type="spellStart"/>
+      <w:r>
+        <w:t>melihat</w:t>
+      </w:r>
+      <w:proofErr w:type="spellEnd"/>
+      <w:r>
+        <w:t xml:space="preserve"> </w:t>
+      </w:r>
+      <w:proofErr w:type="spellStart"/>
+      <w:r>
+        <w:t>arsip</w:t>
+      </w:r>
+      <w:proofErr w:type="spellEnd"/>
+      <w:r>
+        <w:t xml:space="preserve"> </w:t>
+      </w:r>
+      <w:proofErr w:type="spellStart"/>
+      <w:r>
+        <w:t>mengenai</w:t>
+      </w:r>
+      <w:proofErr w:type="spellEnd"/>
+      <w:r>
+        <w:t xml:space="preserve"> </w:t>
+      </w:r>
+      <w:proofErr w:type="spellStart"/>
+      <w:r>
+        <w:t>tabel</w:t>
+      </w:r>
+      <w:proofErr w:type="spellEnd"/>
+      <w:r>
+        <w:t xml:space="preserve"> </w:t>
+      </w:r>
+      <w:proofErr w:type="spellStart"/>
+      <w:r>
+        <w:t>ini</w:t>
+      </w:r>
+      <w:proofErr w:type="spellEnd"/>
+      <w:r>
+        <w:t xml:space="preserve">, </w:t>
+      </w:r>
+      <w:proofErr w:type="spellStart"/>
+      <w:r>
+        <w:t>misalnya</w:t>
+      </w:r>
+      <w:proofErr w:type="spellEnd"/>
+      <w:r>
+        <w:t xml:space="preserve"> </w:t>
+      </w:r>
+      <w:proofErr w:type="spellStart"/>
+      <w:r>
+        <w:t>arsip</w:t>
+      </w:r>
+      <w:proofErr w:type="spellEnd"/>
+      <w:r>
+        <w:t xml:space="preserve"> </w:t>
+      </w:r>
+      <w:proofErr w:type="spellStart"/>
+      <w:r>
+        <w:t>blanko</w:t>
+      </w:r>
+      <w:proofErr w:type="spellEnd"/>
+      <w:r>
+        <w:t xml:space="preserve"> </w:t>
+      </w:r>
+      <w:proofErr w:type="spellStart"/>
+      <w:r>
+        <w:t>permintaan</w:t>
+      </w:r>
+      <w:proofErr w:type="spellEnd"/>
+      <w:r>
+        <w:t xml:space="preserve"> data</w:t>
+      </w:r>
+      <w:r>
+        <w:t>.</w:t>
+      </w:r>
     </w:p>
     <w:p>
       <w:pPr>
@@ -1353,6 +1749,135 @@
     <w:p>
       <w:pPr>
         <w:pStyle w:val="ListParagraph"/>
+        <w:jc w:val="both"/>
+      </w:pPr>
+      <w:r>
+        <w:t>Gambar:</w:t>
+      </w:r>
+      <w:r>
+        <w:t xml:space="preserve"> </w:t>
+      </w:r>
+      <w:proofErr w:type="spellStart"/>
+      <w:r>
+        <w:t>tombol</w:t>
+      </w:r>
+      <w:proofErr w:type="spellEnd"/>
+      <w:r>
+        <w:t xml:space="preserve"> </w:t>
+      </w:r>
+      <w:proofErr w:type="spellStart"/>
+      <w:r>
+        <w:t>mengenai</w:t>
+      </w:r>
+      <w:proofErr w:type="spellEnd"/>
+      <w:r>
+        <w:t xml:space="preserve"> </w:t>
+      </w:r>
+      <w:proofErr w:type="spellStart"/>
+      <w:r>
+        <w:t>tabel</w:t>
+      </w:r>
+      <w:proofErr w:type="spellEnd"/>
+      <w:r>
+        <w:t xml:space="preserve"> yang </w:t>
+      </w:r>
+      <w:proofErr w:type="spellStart"/>
+      <w:r>
+        <w:t>belum</w:t>
+      </w:r>
+      <w:proofErr w:type="spellEnd"/>
+      <w:r>
+        <w:t xml:space="preserve"> </w:t>
+      </w:r>
+      <w:proofErr w:type="spellStart"/>
+      <w:r>
+        <w:t>ditanggapi</w:t>
+      </w:r>
+      <w:proofErr w:type="spellEnd"/>
+      <w:r>
+        <w:t xml:space="preserve"> dan </w:t>
+      </w:r>
+      <w:proofErr w:type="spellStart"/>
+      <w:r>
+        <w:t>tidak</w:t>
+      </w:r>
+      <w:proofErr w:type="spellEnd"/>
+      <w:r>
+        <w:t xml:space="preserve"> </w:t>
+      </w:r>
+      <w:proofErr w:type="spellStart"/>
+      <w:r>
+        <w:t>memiliki</w:t>
+      </w:r>
+      <w:proofErr w:type="spellEnd"/>
+      <w:r>
+        <w:t xml:space="preserve"> </w:t>
+      </w:r>
+      <w:proofErr w:type="spellStart"/>
+      <w:r>
+        <w:t>Arsip</w:t>
+      </w:r>
+      <w:proofErr w:type="spellEnd"/>
+      <w:r>
+        <w:t xml:space="preserve"> (</w:t>
+      </w:r>
+      <w:proofErr w:type="spellStart"/>
+      <w:r>
+        <w:t>tombol</w:t>
+      </w:r>
+      <w:proofErr w:type="spellEnd"/>
+      <w:r>
+        <w:t xml:space="preserve"> </w:t>
+      </w:r>
+      <w:proofErr w:type="spellStart"/>
+      <w:r>
+        <w:t>Lihat</w:t>
+      </w:r>
+      <w:proofErr w:type="spellEnd"/>
+      <w:r>
+        <w:t xml:space="preserve"> </w:t>
+      </w:r>
+      <w:proofErr w:type="spellStart"/>
+      <w:r>
+        <w:t>Arsip</w:t>
+      </w:r>
+      <w:proofErr w:type="spellEnd"/>
+      <w:r>
+        <w:t xml:space="preserve"> </w:t>
+      </w:r>
+      <w:proofErr w:type="spellStart"/>
+      <w:r>
+        <w:t>tidak</w:t>
+      </w:r>
+      <w:proofErr w:type="spellEnd"/>
+      <w:r>
+        <w:t xml:space="preserve"> </w:t>
+      </w:r>
+      <w:proofErr w:type="spellStart"/>
+      <w:r>
+        <w:t>dapat</w:t>
+      </w:r>
+      <w:proofErr w:type="spellEnd"/>
+      <w:r>
+        <w:t xml:space="preserve"> </w:t>
+      </w:r>
+      <w:proofErr w:type="spellStart"/>
+      <w:r>
+        <w:t>diklik</w:t>
+      </w:r>
+      <w:proofErr w:type="spellEnd"/>
+      <w:r>
+        <w:t>)</w:t>
+      </w:r>
+    </w:p>
+    <w:p>
+      <w:r>
+        <w:br w:type="page"/>
+      </w:r>
+    </w:p>
+    <w:p>
+      <w:pPr>
+        <w:pStyle w:val="ListParagraph"/>
         <w:numPr>
           <w:ilvl w:val="0"/>
           <w:numId w:val="1"/>
@@ -1361,6 +1886,7 @@
       </w:pPr>
       <w:proofErr w:type="spellStart"/>
       <w:r>
+        <w:lastRenderedPageBreak/>
         <w:t>Informasi</w:t>
       </w:r>
       <w:proofErr w:type="spellEnd"/>
@@ -1551,11 +2077,6 @@
       </w:r>
     </w:p>
     <w:p>
-      <w:r>
-        <w:br w:type="page"/>
-      </w:r>
-    </w:p>
-    <w:p>
       <w:pPr>
         <w:pStyle w:val="ListParagraph"/>
         <w:numPr>
@@ -1566,7 +2087,6 @@
       </w:pPr>
       <w:proofErr w:type="spellStart"/>
       <w:r>
-        <w:lastRenderedPageBreak/>
         <w:t>Tabel</w:t>
       </w:r>
       <w:proofErr w:type="spellEnd"/>
@@ -1777,6 +2297,10 @@
       </w:pPr>
       <w:proofErr w:type="spellStart"/>
       <w:r>
+        <w:rPr>
+          <w:color w:val="000000" w:themeColor="text1"/>
+          <w:highlight w:val="green"/>
+        </w:rPr>
         <w:t>Disetujui</w:t>
       </w:r>
       <w:proofErr w:type="spellEnd"/>
@@ -1815,8 +2339,6 @@
       <w:r>
         <w:t>.</w:t>
       </w:r>
-      <w:bookmarkStart w:id="0" w:name="_GoBack"/>
-      <w:bookmarkEnd w:id="0"/>
     </w:p>
     <w:p>
       <w:pPr>
@@ -1829,14 +2351,26 @@
       </w:pPr>
       <w:proofErr w:type="spellStart"/>
       <w:r>
+        <w:rPr>
+          <w:color w:val="FFFFFF" w:themeColor="background1"/>
+          <w:highlight w:val="red"/>
+        </w:rPr>
         <w:t>Belum</w:t>
       </w:r>
       <w:proofErr w:type="spellEnd"/>
       <w:r>
-        <w:t xml:space="preserve"> </w:t>
-      </w:r>
-      <w:proofErr w:type="spellStart"/>
-      <w:r>
+        <w:rPr>
+          <w:color w:val="FFFFFF" w:themeColor="background1"/>
+          <w:highlight w:val="red"/>
+        </w:rPr>
+        <w:t xml:space="preserve"> </w:t>
+      </w:r>
+      <w:proofErr w:type="spellStart"/>
+      <w:r>
+        <w:rPr>
+          <w:color w:val="FFFFFF" w:themeColor="background1"/>
+          <w:highlight w:val="red"/>
+        </w:rPr>
         <w:t>ditanggapi</w:t>
       </w:r>
       <w:proofErr w:type="spellEnd"/>
@@ -1914,14 +2448,26 @@
       </w:pPr>
       <w:proofErr w:type="spellStart"/>
       <w:r>
+        <w:rPr>
+          <w:color w:val="FFFFFF" w:themeColor="background1"/>
+          <w:highlight w:val="blue"/>
+        </w:rPr>
         <w:t>Belum</w:t>
       </w:r>
       <w:proofErr w:type="spellEnd"/>
       <w:r>
-        <w:t xml:space="preserve"> </w:t>
-      </w:r>
-      <w:proofErr w:type="spellStart"/>
-      <w:r>
+        <w:rPr>
+          <w:color w:val="FFFFFF" w:themeColor="background1"/>
+          <w:highlight w:val="blue"/>
+        </w:rPr>
+        <w:t xml:space="preserve"> </w:t>
+      </w:r>
+      <w:proofErr w:type="spellStart"/>
+      <w:r>
+        <w:rPr>
+          <w:color w:val="FFFFFF" w:themeColor="background1"/>
+          <w:highlight w:val="blue"/>
+        </w:rPr>
         <w:t>disetujui</w:t>
       </w:r>
       <w:proofErr w:type="spellEnd"/>
@@ -1950,7 +2496,12 @@
       </w:r>
       <w:proofErr w:type="spellEnd"/>
       <w:r>
-        <w:t xml:space="preserve"> Anda </w:t>
+        <w:t xml:space="preserve"> A</w:t>
+      </w:r>
+      <w:bookmarkStart w:id="0" w:name="_GoBack"/>
+      <w:bookmarkEnd w:id="0"/>
+      <w:r>
+        <w:t xml:space="preserve">nda </w:t>
       </w:r>
       <w:proofErr w:type="spellStart"/>
       <w:r>
@@ -1996,14 +2547,23 @@
       </w:pPr>
       <w:proofErr w:type="spellStart"/>
       <w:r>
+        <w:rPr>
+          <w:highlight w:val="lightGray"/>
+        </w:rPr>
         <w:t>Belum</w:t>
       </w:r>
       <w:proofErr w:type="spellEnd"/>
       <w:r>
-        <w:t xml:space="preserve"> </w:t>
-      </w:r>
-      <w:proofErr w:type="spellStart"/>
-      <w:r>
+        <w:rPr>
+          <w:highlight w:val="lightGray"/>
+        </w:rPr>
+        <w:t xml:space="preserve"> </w:t>
+      </w:r>
+      <w:proofErr w:type="spellStart"/>
+      <w:r>
+        <w:rPr>
+          <w:highlight w:val="lightGray"/>
+        </w:rPr>
         <w:t>tersedia</w:t>
       </w:r>
       <w:proofErr w:type="spellEnd"/>
@@ -2128,8 +2688,65 @@
     </w:p>
     <w:p>
       <w:pPr>
+        <w:pStyle w:val="ListParagraph"/>
         <w:jc w:val="both"/>
       </w:pPr>
+      <w:r>
+        <w:t xml:space="preserve">Gambar: </w:t>
+      </w:r>
+      <w:proofErr w:type="spellStart"/>
+      <w:r>
+        <w:t>contoh</w:t>
+      </w:r>
+      <w:proofErr w:type="spellEnd"/>
+      <w:r>
+        <w:t xml:space="preserve"> </w:t>
+      </w:r>
+      <w:proofErr w:type="spellStart"/>
+      <w:r>
+        <w:t>semua</w:t>
+      </w:r>
+      <w:proofErr w:type="spellEnd"/>
+      <w:r>
+        <w:t xml:space="preserve"> </w:t>
+      </w:r>
+      <w:proofErr w:type="spellStart"/>
+      <w:r>
+        <w:t>tabel</w:t>
+      </w:r>
+      <w:proofErr w:type="spellEnd"/>
+      <w:r>
+        <w:t xml:space="preserve"> yang </w:t>
+      </w:r>
+      <w:proofErr w:type="spellStart"/>
+      <w:r>
+        <w:t>akan</w:t>
+      </w:r>
+      <w:proofErr w:type="spellEnd"/>
+      <w:r>
+        <w:t xml:space="preserve"> </w:t>
+      </w:r>
+      <w:proofErr w:type="spellStart"/>
+      <w:r>
+        <w:t>dicek</w:t>
+      </w:r>
+      <w:proofErr w:type="spellEnd"/>
+      <w:r>
+        <w:t xml:space="preserve"> </w:t>
+      </w:r>
+      <w:proofErr w:type="spellStart"/>
+      <w:r>
+        <w:t>beserta</w:t>
+      </w:r>
+      <w:proofErr w:type="spellEnd"/>
+      <w:r>
+        <w:t xml:space="preserve"> </w:t>
+      </w:r>
+      <w:proofErr w:type="spellStart"/>
+      <w:r>
+        <w:t>statusnya</w:t>
+      </w:r>
+      <w:proofErr w:type="spellEnd"/>
     </w:p>
     <w:p>
       <w:pPr>
@@ -2262,6 +2879,119 @@
     </w:lvl>
   </w:abstractNum>
   <w:abstractNum w:abstractNumId="1" w15:restartNumberingAfterBreak="0">
+    <w:nsid w:val="3FD45CDD"/>
+    <w:multiLevelType w:val="hybridMultilevel"/>
+    <w:tmpl w:val="98BA7E4C"/>
+    <w:lvl w:ilvl="0" w:tplc="38090001">
+      <w:start w:val="1"/>
+      <w:numFmt w:val="bullet"/>
+      <w:lvlText w:val=""/>
+      <w:lvlJc w:val="left"/>
+      <w:pPr>
+        <w:ind w:left="1440" w:hanging="360"/>
+      </w:pPr>
+      <w:rPr>
+        <w:rFonts w:ascii="Symbol" w:hAnsi="Symbol" w:hint="default"/>
+      </w:rPr>
+    </w:lvl>
+    <w:lvl w:ilvl="1" w:tplc="38090003" w:tentative="1">
+      <w:start w:val="1"/>
+      <w:numFmt w:val="bullet"/>
+      <w:lvlText w:val="o"/>
+      <w:lvlJc w:val="left"/>
+      <w:pPr>
+        <w:ind w:left="2160" w:hanging="360"/>
+      </w:pPr>
+      <w:rPr>
+        <w:rFonts w:ascii="Courier New" w:hAnsi="Courier New" w:cs="Courier New" w:hint="default"/>
+      </w:rPr>
+    </w:lvl>
+    <w:lvl w:ilvl="2" w:tplc="38090005" w:tentative="1">
+      <w:start w:val="1"/>
+      <w:numFmt w:val="bullet"/>
+      <w:lvlText w:val=""/>
+      <w:lvlJc w:val="left"/>
+      <w:pPr>
+        <w:ind w:left="2880" w:hanging="360"/>
+      </w:pPr>
+      <w:rPr>
+        <w:rFonts w:ascii="Wingdings" w:hAnsi="Wingdings" w:hint="default"/>
+      </w:rPr>
+    </w:lvl>
+    <w:lvl w:ilvl="3" w:tplc="38090001" w:tentative="1">
+      <w:start w:val="1"/>
+      <w:numFmt w:val="bullet"/>
+      <w:lvlText w:val=""/>
+      <w:lvlJc w:val="left"/>
+      <w:pPr>
+        <w:ind w:left="3600" w:hanging="360"/>
+      </w:pPr>
+      <w:rPr>
+        <w:rFonts w:ascii="Symbol" w:hAnsi="Symbol" w:hint="default"/>
+      </w:rPr>
+    </w:lvl>
+    <w:lvl w:ilvl="4" w:tplc="38090003" w:tentative="1">
+      <w:start w:val="1"/>
+      <w:numFmt w:val="bullet"/>
+      <w:lvlText w:val="o"/>
+      <w:lvlJc w:val="left"/>
+      <w:pPr>
+        <w:ind w:left="4320" w:hanging="360"/>
+      </w:pPr>
+      <w:rPr>
+        <w:rFonts w:ascii="Courier New" w:hAnsi="Courier New" w:cs="Courier New" w:hint="default"/>
+      </w:rPr>
+    </w:lvl>
+    <w:lvl w:ilvl="5" w:tplc="38090005" w:tentative="1">
+      <w:start w:val="1"/>
+      <w:numFmt w:val="bullet"/>
+      <w:lvlText w:val=""/>
+      <w:lvlJc w:val="left"/>
+      <w:pPr>
+        <w:ind w:left="5040" w:hanging="360"/>
+      </w:pPr>
+      <w:rPr>
+        <w:rFonts w:ascii="Wingdings" w:hAnsi="Wingdings" w:hint="default"/>
+      </w:rPr>
+    </w:lvl>
+    <w:lvl w:ilvl="6" w:tplc="38090001" w:tentative="1">
+      <w:start w:val="1"/>
+      <w:numFmt w:val="bullet"/>
+      <w:lvlText w:val=""/>
+      <w:lvlJc w:val="left"/>
+      <w:pPr>
+        <w:ind w:left="5760" w:hanging="360"/>
+      </w:pPr>
+      <w:rPr>
+        <w:rFonts w:ascii="Symbol" w:hAnsi="Symbol" w:hint="default"/>
+      </w:rPr>
+    </w:lvl>
+    <w:lvl w:ilvl="7" w:tplc="38090003" w:tentative="1">
+      <w:start w:val="1"/>
+      <w:numFmt w:val="bullet"/>
+      <w:lvlText w:val="o"/>
+      <w:lvlJc w:val="left"/>
+      <w:pPr>
+        <w:ind w:left="6480" w:hanging="360"/>
+      </w:pPr>
+      <w:rPr>
+        <w:rFonts w:ascii="Courier New" w:hAnsi="Courier New" w:cs="Courier New" w:hint="default"/>
+      </w:rPr>
+    </w:lvl>
+    <w:lvl w:ilvl="8" w:tplc="38090005" w:tentative="1">
+      <w:start w:val="1"/>
+      <w:numFmt w:val="bullet"/>
+      <w:lvlText w:val=""/>
+      <w:lvlJc w:val="left"/>
+      <w:pPr>
+        <w:ind w:left="7200" w:hanging="360"/>
+      </w:pPr>
+      <w:rPr>
+        <w:rFonts w:ascii="Wingdings" w:hAnsi="Wingdings" w:hint="default"/>
+      </w:rPr>
+    </w:lvl>
+  </w:abstractNum>
+  <w:abstractNum w:abstractNumId="2" w15:restartNumberingAfterBreak="0">
     <w:nsid w:val="464E73BB"/>
     <w:multiLevelType w:val="hybridMultilevel"/>
     <w:tmpl w:val="30B27BB2"/>
@@ -2348,10 +3078,13 @@
     </w:lvl>
   </w:abstractNum>
   <w:num w:numId="1">
-    <w:abstractNumId w:val="1"/>
+    <w:abstractNumId w:val="2"/>
   </w:num>
   <w:num w:numId="2">
     <w:abstractNumId w:val="0"/>
+  </w:num>
+  <w:num w:numId="3">
+    <w:abstractNumId w:val="1"/>
   </w:num>
 </w:numbering>
 </file>

</xml_diff>